<commit_message>
Sprint 2 Acceptance tests
Completed and recorded results for the tests of sprint 2 stories. Most
stories are OK - few are half completed with a bug in the code that
needs fixing. Also updated the sprint plan and burndown charts to
reflect time spent on the tasks
</commit_message>
<xml_diff>
--- a/doc/Release and Sprint Plan.docx
+++ b/doc/Release and Sprint Plan.docx
@@ -6845,6 +6845,9 @@
               </w:tabs>
               <w:cnfStyle w:val="000000100000"/>
             </w:pPr>
+            <w:r>
+              <w:t>Victoria Tobin</w:t>
+            </w:r>
           </w:p>
         </w:tc>
         <w:tc>
@@ -6858,6 +6861,9 @@
               </w:tabs>
               <w:cnfStyle w:val="000000100000"/>
             </w:pPr>
+            <w:r>
+              <w:t>20/09</w:t>
+            </w:r>
           </w:p>
         </w:tc>
         <w:tc>
@@ -6881,6 +6887,9 @@
             <w:pPr>
               <w:cnfStyle w:val="000000100000"/>
             </w:pPr>
+            <w:r>
+              <w:t>0.5</w:t>
+            </w:r>
           </w:p>
         </w:tc>
       </w:tr>
@@ -6963,6 +6972,9 @@
             <w:pPr>
               <w:cnfStyle w:val="000000010000"/>
             </w:pPr>
+            <w:r>
+              <w:t>3.5</w:t>
+            </w:r>
           </w:p>
         </w:tc>
       </w:tr>
@@ -7236,6 +7248,9 @@
               </w:tabs>
               <w:cnfStyle w:val="000000010000"/>
             </w:pPr>
+            <w:r>
+              <w:t>Victoria Tobin</w:t>
+            </w:r>
           </w:p>
         </w:tc>
         <w:tc>
@@ -7249,6 +7264,9 @@
               </w:tabs>
               <w:cnfStyle w:val="000000010000"/>
             </w:pPr>
+            <w:r>
+              <w:t>20/09</w:t>
+            </w:r>
           </w:p>
         </w:tc>
         <w:tc>
@@ -7272,6 +7290,9 @@
             <w:pPr>
               <w:cnfStyle w:val="000000010000"/>
             </w:pPr>
+            <w:r>
+              <w:t>1</w:t>
+            </w:r>
           </w:p>
         </w:tc>
       </w:tr>
@@ -7354,6 +7375,9 @@
             <w:pPr>
               <w:cnfStyle w:val="000000100000"/>
             </w:pPr>
+            <w:r>
+              <w:t>2</w:t>
+            </w:r>
           </w:p>
         </w:tc>
       </w:tr>
@@ -7706,6 +7730,9 @@
               </w:tabs>
               <w:cnfStyle w:val="000000100000"/>
             </w:pPr>
+            <w:r>
+              <w:t>Victoria Tobin</w:t>
+            </w:r>
           </w:p>
         </w:tc>
         <w:tc>
@@ -7719,6 +7746,9 @@
               </w:tabs>
               <w:cnfStyle w:val="000000100000"/>
             </w:pPr>
+            <w:r>
+              <w:t>20/09</w:t>
+            </w:r>
           </w:p>
         </w:tc>
         <w:tc>
@@ -7742,6 +7772,9 @@
             <w:pPr>
               <w:cnfStyle w:val="000000100000"/>
             </w:pPr>
+            <w:r>
+              <w:t>0.5</w:t>
+            </w:r>
           </w:p>
         </w:tc>
       </w:tr>
@@ -7824,6 +7857,9 @@
             <w:pPr>
               <w:cnfStyle w:val="000000010000"/>
             </w:pPr>
+            <w:r>
+              <w:t>3.5</w:t>
+            </w:r>
           </w:p>
         </w:tc>
       </w:tr>
@@ -8293,6 +8329,9 @@
               </w:tabs>
               <w:cnfStyle w:val="000000010000"/>
             </w:pPr>
+            <w:r>
+              <w:t>Victoria Tobin</w:t>
+            </w:r>
           </w:p>
         </w:tc>
         <w:tc>
@@ -8306,6 +8345,9 @@
               </w:tabs>
               <w:cnfStyle w:val="000000010000"/>
             </w:pPr>
+            <w:r>
+              <w:t>20/09</w:t>
+            </w:r>
           </w:p>
         </w:tc>
         <w:tc>
@@ -8329,6 +8371,9 @@
             <w:pPr>
               <w:cnfStyle w:val="000000010000"/>
             </w:pPr>
+            <w:r>
+              <w:t>0.5</w:t>
+            </w:r>
           </w:p>
         </w:tc>
       </w:tr>
@@ -8411,6 +8456,9 @@
             <w:pPr>
               <w:cnfStyle w:val="000000100000"/>
             </w:pPr>
+            <w:r>
+              <w:t>3</w:t>
+            </w:r>
           </w:p>
         </w:tc>
       </w:tr>
@@ -8762,6 +8810,9 @@
               </w:tabs>
               <w:cnfStyle w:val="000000100000"/>
             </w:pPr>
+            <w:r>
+              <w:t>Victoria Tobin</w:t>
+            </w:r>
           </w:p>
         </w:tc>
         <w:tc>
@@ -8775,6 +8826,9 @@
               </w:tabs>
               <w:cnfStyle w:val="000000100000"/>
             </w:pPr>
+            <w:r>
+              <w:t>20/09</w:t>
+            </w:r>
           </w:p>
         </w:tc>
         <w:tc>
@@ -8798,6 +8852,9 @@
             <w:pPr>
               <w:cnfStyle w:val="000000100000"/>
             </w:pPr>
+            <w:r>
+              <w:t>0.5</w:t>
+            </w:r>
           </w:p>
         </w:tc>
       </w:tr>
@@ -8880,6 +8937,9 @@
             <w:pPr>
               <w:cnfStyle w:val="000000010000"/>
             </w:pPr>
+            <w:r>
+              <w:t>1</w:t>
+            </w:r>
           </w:p>
         </w:tc>
       </w:tr>
@@ -10080,7 +10140,7 @@
 </file>
 
 <file path=customXml/itemProps1.xml><?xml version="1.0" encoding="utf-8"?>
-<ds:datastoreItem xmlns:ds="http://schemas.openxmlformats.org/officeDocument/2006/customXml" ds:itemID="{8E4972A0-E4D4-48ED-8791-89E70639D675}">
+<ds:datastoreItem xmlns:ds="http://schemas.openxmlformats.org/officeDocument/2006/customXml" ds:itemID="{D9CD6778-272C-4DA6-A291-3814B7CABE31}">
   <ds:schemaRefs>
     <ds:schemaRef ds:uri="http://schemas.openxmlformats.org/officeDocument/2006/bibliography"/>
   </ds:schemaRefs>

</xml_diff>

<commit_message>
Final (??) Sprint progress and burndown charts
</commit_message>
<xml_diff>
--- a/doc/Release and Sprint Plan.docx
+++ b/doc/Release and Sprint Plan.docx
@@ -11,12 +11,28 @@
           <w:sz w:val="36"/>
         </w:rPr>
       </w:pPr>
+      <w:proofErr w:type="spellStart"/>
       <w:r>
         <w:rPr>
           <w:b/>
           <w:sz w:val="36"/>
         </w:rPr>
-        <w:t xml:space="preserve">Release and </w:t>
+        <w:t>I’ll</w:t>
+      </w:r>
+      <w:r>
+        <w:rPr>
+          <w:b/>
+          <w:sz w:val="36"/>
+        </w:rPr>
+        <w:t>Release</w:t>
+      </w:r>
+      <w:proofErr w:type="spellEnd"/>
+      <w:r>
+        <w:rPr>
+          <w:b/>
+          <w:sz w:val="36"/>
+        </w:rPr>
+        <w:t xml:space="preserve"> and </w:t>
       </w:r>
       <w:r>
         <w:rPr>
@@ -5287,6 +5303,9 @@
               </w:tabs>
               <w:cnfStyle w:val="000000010000"/>
             </w:pPr>
+            <w:r>
+              <w:t>Jacob Cooper</w:t>
+            </w:r>
           </w:p>
         </w:tc>
         <w:tc>
@@ -5300,6 +5319,9 @@
               </w:tabs>
               <w:cnfStyle w:val="000000010000"/>
             </w:pPr>
+            <w:r>
+              <w:t>31/08</w:t>
+            </w:r>
           </w:p>
         </w:tc>
         <w:tc>
@@ -5323,6 +5345,9 @@
             <w:pPr>
               <w:cnfStyle w:val="000000010000"/>
             </w:pPr>
+            <w:r>
+              <w:t>1</w:t>
+            </w:r>
           </w:p>
         </w:tc>
       </w:tr>
@@ -5405,6 +5430,9 @@
             <w:pPr>
               <w:cnfStyle w:val="000000100000"/>
             </w:pPr>
+            <w:r>
+              <w:t>4.5</w:t>
+            </w:r>
           </w:p>
         </w:tc>
       </w:tr>
@@ -5798,6 +5826,9 @@
               </w:tabs>
               <w:cnfStyle w:val="000000100000"/>
             </w:pPr>
+            <w:r>
+              <w:t>Jacob Cooper</w:t>
+            </w:r>
           </w:p>
         </w:tc>
         <w:tc>
@@ -5811,6 +5842,9 @@
               </w:tabs>
               <w:cnfStyle w:val="000000100000"/>
             </w:pPr>
+            <w:r>
+              <w:t>6/09</w:t>
+            </w:r>
           </w:p>
         </w:tc>
         <w:tc>
@@ -5834,6 +5868,9 @@
             <w:pPr>
               <w:cnfStyle w:val="000000100000"/>
             </w:pPr>
+            <w:r>
+              <w:t>0.5</w:t>
+            </w:r>
           </w:p>
         </w:tc>
       </w:tr>
@@ -5916,6 +5953,9 @@
             <w:pPr>
               <w:cnfStyle w:val="000000010000"/>
             </w:pPr>
+            <w:r>
+              <w:t>4</w:t>
+            </w:r>
           </w:p>
         </w:tc>
       </w:tr>
@@ -6187,6 +6227,9 @@
               </w:tabs>
               <w:cnfStyle w:val="000000010000"/>
             </w:pPr>
+            <w:r>
+              <w:t>Jacob Cooper</w:t>
+            </w:r>
           </w:p>
         </w:tc>
         <w:tc>
@@ -6200,6 +6243,9 @@
               </w:tabs>
               <w:cnfStyle w:val="000000010000"/>
             </w:pPr>
+            <w:r>
+              <w:t>6/09</w:t>
+            </w:r>
           </w:p>
         </w:tc>
         <w:tc>
@@ -6223,6 +6269,9 @@
             <w:pPr>
               <w:cnfStyle w:val="000000010000"/>
             </w:pPr>
+            <w:r>
+              <w:t>0.5</w:t>
+            </w:r>
           </w:p>
         </w:tc>
       </w:tr>
@@ -6305,6 +6354,9 @@
             <w:pPr>
               <w:cnfStyle w:val="000000100000"/>
             </w:pPr>
+            <w:r>
+              <w:t>1.5</w:t>
+            </w:r>
           </w:p>
         </w:tc>
       </w:tr>
@@ -9022,7 +9074,7 @@
             <w:rPr>
               <w:noProof/>
             </w:rPr>
-            <w:t>4</w:t>
+            <w:t>1</w:t>
           </w:r>
         </w:fldSimple>
       </w:p>
@@ -10140,7 +10192,7 @@
 </file>
 
 <file path=customXml/itemProps1.xml><?xml version="1.0" encoding="utf-8"?>
-<ds:datastoreItem xmlns:ds="http://schemas.openxmlformats.org/officeDocument/2006/customXml" ds:itemID="{D9CD6778-272C-4DA6-A291-3814B7CABE31}">
+<ds:datastoreItem xmlns:ds="http://schemas.openxmlformats.org/officeDocument/2006/customXml" ds:itemID="{AF6C2377-8F4D-4A78-B511-9E715EB26F34}">
   <ds:schemaRefs>
     <ds:schemaRef ds:uri="http://schemas.openxmlformats.org/officeDocument/2006/bibliography"/>
   </ds:schemaRefs>

</xml_diff>

<commit_message>
added times and A8 to sprint 4
</commit_message>
<xml_diff>
--- a/doc/Release and Sprint Plan.docx
+++ b/doc/Release and Sprint Plan.docx
@@ -207,13 +207,8 @@
             <w:tcW w:w="4621" w:type="dxa"/>
           </w:tcPr>
           <w:p>
-            <w:proofErr w:type="spellStart"/>
-            <w:r>
-              <w:t>Imke</w:t>
-            </w:r>
-            <w:proofErr w:type="spellEnd"/>
-            <w:r>
-              <w:t xml:space="preserve"> Botha</w:t>
+            <w:r>
+              <w:t>Imke Botha</w:t>
             </w:r>
           </w:p>
         </w:tc>
@@ -5609,13 +5604,8 @@
               </w:tabs>
               <w:cnfStyle w:val="000000100000" w:firstRow="0" w:lastRow="0" w:firstColumn="0" w:lastColumn="0" w:oddVBand="0" w:evenVBand="0" w:oddHBand="1" w:evenHBand="0" w:firstRowFirstColumn="0" w:firstRowLastColumn="0" w:lastRowFirstColumn="0" w:lastRowLastColumn="0"/>
             </w:pPr>
-            <w:proofErr w:type="spellStart"/>
-            <w:r>
-              <w:t>Imke</w:t>
-            </w:r>
-            <w:proofErr w:type="spellEnd"/>
-            <w:r>
-              <w:t xml:space="preserve"> Botha</w:t>
+            <w:r>
+              <w:t>Imke Botha</w:t>
             </w:r>
           </w:p>
         </w:tc>
@@ -5708,13 +5698,8 @@
               </w:tabs>
               <w:cnfStyle w:val="000000010000" w:firstRow="0" w:lastRow="0" w:firstColumn="0" w:lastColumn="0" w:oddVBand="0" w:evenVBand="0" w:oddHBand="0" w:evenHBand="1" w:firstRowFirstColumn="0" w:firstRowLastColumn="0" w:lastRowFirstColumn="0" w:lastRowLastColumn="0"/>
             </w:pPr>
-            <w:proofErr w:type="spellStart"/>
-            <w:r>
-              <w:t>Imke</w:t>
-            </w:r>
-            <w:proofErr w:type="spellEnd"/>
-            <w:r>
-              <w:t xml:space="preserve"> Botha</w:t>
+            <w:r>
+              <w:t>Imke Botha</w:t>
             </w:r>
           </w:p>
         </w:tc>
@@ -6112,13 +6097,8 @@
               </w:tabs>
               <w:cnfStyle w:val="000000100000" w:firstRow="0" w:lastRow="0" w:firstColumn="0" w:lastColumn="0" w:oddVBand="0" w:evenVBand="0" w:oddHBand="1" w:evenHBand="0" w:firstRowFirstColumn="0" w:firstRowLastColumn="0" w:lastRowFirstColumn="0" w:lastRowLastColumn="0"/>
             </w:pPr>
-            <w:proofErr w:type="spellStart"/>
-            <w:r>
-              <w:t>Imke</w:t>
-            </w:r>
-            <w:proofErr w:type="spellEnd"/>
-            <w:r>
-              <w:t xml:space="preserve"> Botha</w:t>
+            <w:r>
+              <w:t>Imke Botha</w:t>
             </w:r>
           </w:p>
         </w:tc>
@@ -6683,13 +6663,8 @@
               </w:tabs>
               <w:cnfStyle w:val="000000100000" w:firstRow="0" w:lastRow="0" w:firstColumn="0" w:lastColumn="0" w:oddVBand="0" w:evenVBand="0" w:oddHBand="1" w:evenHBand="0" w:firstRowFirstColumn="0" w:firstRowLastColumn="0" w:lastRowFirstColumn="0" w:lastRowLastColumn="0"/>
             </w:pPr>
-            <w:proofErr w:type="spellStart"/>
-            <w:r>
-              <w:t>Imke</w:t>
-            </w:r>
-            <w:proofErr w:type="spellEnd"/>
-            <w:r>
-              <w:t xml:space="preserve"> Botha</w:t>
+            <w:r>
+              <w:t>Imke Botha</w:t>
             </w:r>
           </w:p>
         </w:tc>
@@ -6782,13 +6757,8 @@
               </w:tabs>
               <w:cnfStyle w:val="000000010000" w:firstRow="0" w:lastRow="0" w:firstColumn="0" w:lastColumn="0" w:oddVBand="0" w:evenVBand="0" w:oddHBand="0" w:evenHBand="1" w:firstRowFirstColumn="0" w:firstRowLastColumn="0" w:lastRowFirstColumn="0" w:lastRowLastColumn="0"/>
             </w:pPr>
-            <w:proofErr w:type="spellStart"/>
-            <w:r>
-              <w:t>Imke</w:t>
-            </w:r>
-            <w:proofErr w:type="spellEnd"/>
-            <w:r>
-              <w:t xml:space="preserve"> Botha</w:t>
+            <w:r>
+              <w:t>Imke Botha</w:t>
             </w:r>
           </w:p>
         </w:tc>
@@ -7182,13 +7152,8 @@
               </w:tabs>
               <w:cnfStyle w:val="000000100000" w:firstRow="0" w:lastRow="0" w:firstColumn="0" w:lastColumn="0" w:oddVBand="0" w:evenVBand="0" w:oddHBand="1" w:evenHBand="0" w:firstRowFirstColumn="0" w:firstRowLastColumn="0" w:lastRowFirstColumn="0" w:lastRowLastColumn="0"/>
             </w:pPr>
-            <w:proofErr w:type="spellStart"/>
-            <w:r>
-              <w:t>Imke</w:t>
-            </w:r>
-            <w:proofErr w:type="spellEnd"/>
-            <w:r>
-              <w:t xml:space="preserve"> Botha</w:t>
+            <w:r>
+              <w:t>Imke Botha</w:t>
             </w:r>
           </w:p>
         </w:tc>
@@ -8172,13 +8137,8 @@
               </w:tabs>
               <w:cnfStyle w:val="000000010000" w:firstRow="0" w:lastRow="0" w:firstColumn="0" w:lastColumn="0" w:oddVBand="0" w:evenVBand="0" w:oddHBand="0" w:evenHBand="1" w:firstRowFirstColumn="0" w:firstRowLastColumn="0" w:lastRowFirstColumn="0" w:lastRowLastColumn="0"/>
             </w:pPr>
-            <w:proofErr w:type="spellStart"/>
-            <w:r>
-              <w:t>Imke</w:t>
-            </w:r>
-            <w:proofErr w:type="spellEnd"/>
-            <w:r>
-              <w:t xml:space="preserve"> Botha</w:t>
+            <w:r>
+              <w:t>Imke Botha</w:t>
             </w:r>
           </w:p>
         </w:tc>
@@ -9341,13 +9301,8 @@
               </w:tabs>
               <w:cnfStyle w:val="000000100000" w:firstRow="0" w:lastRow="0" w:firstColumn="0" w:lastColumn="0" w:oddVBand="0" w:evenVBand="0" w:oddHBand="1" w:evenHBand="0" w:firstRowFirstColumn="0" w:firstRowLastColumn="0" w:lastRowFirstColumn="0" w:lastRowLastColumn="0"/>
             </w:pPr>
-            <w:proofErr w:type="spellStart"/>
-            <w:r>
-              <w:t>Imke</w:t>
-            </w:r>
-            <w:proofErr w:type="spellEnd"/>
-            <w:r>
-              <w:t xml:space="preserve"> Botha</w:t>
+            <w:r>
+              <w:t>Imke Botha</w:t>
             </w:r>
           </w:p>
         </w:tc>
@@ -9385,6 +9340,9 @@
             <w:pPr>
               <w:cnfStyle w:val="000000100000" w:firstRow="0" w:lastRow="0" w:firstColumn="0" w:lastColumn="0" w:oddVBand="0" w:evenVBand="0" w:oddHBand="1" w:evenHBand="0" w:firstRowFirstColumn="0" w:firstRowLastColumn="0" w:lastRowFirstColumn="0" w:lastRowLastColumn="0"/>
             </w:pPr>
+            <w:r>
+              <w:t>0.25</w:t>
+            </w:r>
           </w:p>
         </w:tc>
       </w:tr>
@@ -9434,13 +9392,8 @@
               </w:tabs>
               <w:cnfStyle w:val="000000010000" w:firstRow="0" w:lastRow="0" w:firstColumn="0" w:lastColumn="0" w:oddVBand="0" w:evenVBand="0" w:oddHBand="0" w:evenHBand="1" w:firstRowFirstColumn="0" w:firstRowLastColumn="0" w:lastRowFirstColumn="0" w:lastRowLastColumn="0"/>
             </w:pPr>
-            <w:proofErr w:type="spellStart"/>
-            <w:r>
-              <w:t>Imke</w:t>
-            </w:r>
-            <w:proofErr w:type="spellEnd"/>
-            <w:r>
-              <w:t xml:space="preserve"> Botha</w:t>
+            <w:r>
+              <w:t>Imke Botha</w:t>
             </w:r>
           </w:p>
         </w:tc>
@@ -9478,6 +9431,11 @@
             <w:pPr>
               <w:cnfStyle w:val="000000010000" w:firstRow="0" w:lastRow="0" w:firstColumn="0" w:lastColumn="0" w:oddVBand="0" w:evenVBand="0" w:oddHBand="0" w:evenHBand="1" w:firstRowFirstColumn="0" w:firstRowLastColumn="0" w:lastRowFirstColumn="0" w:lastRowLastColumn="0"/>
             </w:pPr>
+            <w:r>
+              <w:t>2</w:t>
+            </w:r>
+            <w:bookmarkStart w:id="23" w:name="_GoBack"/>
+            <w:bookmarkEnd w:id="23"/>
           </w:p>
         </w:tc>
       </w:tr>
@@ -9524,13 +9482,8 @@
               </w:tabs>
               <w:cnfStyle w:val="000000100000" w:firstRow="0" w:lastRow="0" w:firstColumn="0" w:lastColumn="0" w:oddVBand="0" w:evenVBand="0" w:oddHBand="1" w:evenHBand="0" w:firstRowFirstColumn="0" w:firstRowLastColumn="0" w:lastRowFirstColumn="0" w:lastRowLastColumn="0"/>
             </w:pPr>
-            <w:proofErr w:type="spellStart"/>
-            <w:r>
-              <w:t>Imke</w:t>
-            </w:r>
-            <w:proofErr w:type="spellEnd"/>
-            <w:r>
-              <w:t xml:space="preserve"> Botha</w:t>
+            <w:r>
+              <w:t>Imke Botha</w:t>
             </w:r>
           </w:p>
         </w:tc>
@@ -10687,8 +10640,6 @@
         </w:rPr>
         <w:t>:</w:t>
       </w:r>
-      <w:bookmarkStart w:id="23" w:name="_GoBack"/>
-      <w:bookmarkEnd w:id="23"/>
       <w:r>
         <w:rPr>
           <w:sz w:val="24"/>
@@ -12213,6 +12164,7 @@
         <w:docPartUnique/>
       </w:docPartObj>
     </w:sdtPr>
+    <w:sdtEndPr/>
     <w:sdtContent>
       <w:p>
         <w:pPr>
@@ -13560,7 +13512,7 @@
 </file>
 
 <file path=customXml/itemProps1.xml><?xml version="1.0" encoding="utf-8"?>
-<ds:datastoreItem xmlns:ds="http://schemas.openxmlformats.org/officeDocument/2006/customXml" ds:itemID="{222AC725-5FF7-4262-93CB-7AF647DA0CE9}">
+<ds:datastoreItem xmlns:ds="http://schemas.openxmlformats.org/officeDocument/2006/customXml" ds:itemID="{98ACE9D9-2D96-47E4-9940-3A86184595DC}">
   <ds:schemaRefs>
     <ds:schemaRef ds:uri="http://schemas.openxmlformats.org/officeDocument/2006/bibliography"/>
   </ds:schemaRefs>

</xml_diff>